<commit_message>
lab3: started on exercise 4
</commit_message>
<xml_diff>
--- a/lab3/lab3_report.docx
+++ b/lab3/lab3_report.docx
@@ -5,6 +5,7 @@
     <w:p>
       <w:pPr>
         <w:pStyle w:val="Overskrift1"/>
+        <w:jc w:val="center"/>
       </w:pPr>
       <w:r>
         <w:t>ITF23019: Parallel and Distributed Programming</w:t>
@@ -13,23 +14,16 @@
     <w:p>
       <w:pPr>
         <w:pStyle w:val="Overskrift1"/>
-      </w:pPr>
-      <w:r>
-        <w:t xml:space="preserve">Report for Lab </w:t>
-      </w:r>
-      <w:r>
-        <w:t>3</w:t>
-      </w:r>
-      <w:r>
-        <w:t xml:space="preserve">: </w:t>
-      </w:r>
-      <w:r>
-        <w:t>Executor Framework</w:t>
+        <w:jc w:val="center"/>
+      </w:pPr>
+      <w:r>
+        <w:t>Report for Lab 3: Executor Framework</w:t>
       </w:r>
     </w:p>
     <w:p>
       <w:pPr>
         <w:pStyle w:val="Overskrift1"/>
+        <w:jc w:val="center"/>
       </w:pPr>
       <w:r>
         <w:t>Name: Emil Berglund</w:t>
@@ -38,6 +32,7 @@
     <w:p>
       <w:pPr>
         <w:pStyle w:val="Overskrift1"/>
+        <w:jc w:val="center"/>
       </w:pPr>
       <w:r>
         <w:t>GitHub: EmilB04</w:t>
@@ -46,11 +41,12 @@
     <w:p>
       <w:pPr>
         <w:spacing w:line="360" w:lineRule="auto"/>
+        <w:jc w:val="center"/>
         <w:rPr>
           <w:rFonts w:ascii="Times New Roman" w:eastAsiaTheme="majorEastAsia" w:hAnsi="Times New Roman" w:cs="Times New Roman"/>
           <w:kern w:val="0"/>
-          <w:sz w:val="40"/>
-          <w:szCs w:val="40"/>
+          <w:sz w:val="32"/>
+          <w:szCs w:val="32"/>
           <w:lang w:val="en-GB" w:eastAsia="nb-NO"/>
           <w14:ligatures w14:val="none"/>
         </w:rPr>
@@ -58,6 +54,8 @@
       <w:r>
         <w:rPr>
           <w:rFonts w:ascii="Times New Roman" w:hAnsi="Times New Roman" w:cs="Times New Roman"/>
+          <w:sz w:val="32"/>
+          <w:szCs w:val="32"/>
           <w:lang w:val="en-GB"/>
         </w:rPr>
         <w:br w:type="page"/>
@@ -90,14 +88,31 @@
         <w:pStyle w:val="Overskrift1"/>
       </w:pPr>
       <w:r>
-        <w:t>1.1: Output:</w:t>
-      </w:r>
-    </w:p>
-    <w:p>
-      <w:pPr>
-        <w:pStyle w:val="Overskrift1"/>
-      </w:pPr>
-      <w:r>
+        <w:t>1.1: Output</w:t>
+      </w:r>
+      <w:r>
+        <w:t xml:space="preserve"> </w:t>
+      </w:r>
+      <w:r>
+        <w:t>(2 Screenshots)</w:t>
+      </w:r>
+      <w:r>
+        <w:t>:</w:t>
+      </w:r>
+    </w:p>
+    <w:p>
+      <w:pPr>
+        <w:rPr>
+          <w:rFonts w:ascii="Times New Roman" w:hAnsi="Times New Roman" w:cs="Times New Roman"/>
+          <w:lang w:val="en-GB"/>
+        </w:rPr>
+      </w:pPr>
+      <w:r>
+        <w:rPr>
+          <w:rFonts w:ascii="Times New Roman" w:hAnsi="Times New Roman" w:cs="Times New Roman"/>
+          <w:noProof/>
+          <w:lang w:val="en-GB"/>
+        </w:rPr>
         <w:drawing>
           <wp:inline distT="0" distB="0" distL="0" distR="0" wp14:anchorId="23EA2505" wp14:editId="1166ECE4">
             <wp:extent cx="5760720" cy="3001010"/>
@@ -137,9 +152,17 @@
     </w:p>
     <w:p>
       <w:pPr>
-        <w:pStyle w:val="Overskrift1"/>
-      </w:pPr>
-      <w:r>
+        <w:rPr>
+          <w:rFonts w:ascii="Times New Roman" w:hAnsi="Times New Roman" w:cs="Times New Roman"/>
+          <w:lang w:val="en-GB"/>
+        </w:rPr>
+      </w:pPr>
+      <w:r>
+        <w:rPr>
+          <w:rFonts w:ascii="Times New Roman" w:hAnsi="Times New Roman" w:cs="Times New Roman"/>
+          <w:noProof/>
+          <w:lang w:val="en-GB"/>
+        </w:rPr>
         <w:drawing>
           <wp:inline distT="0" distB="0" distL="0" distR="0" wp14:anchorId="0F33149C" wp14:editId="41DBF574">
             <wp:extent cx="5760720" cy="4090670"/>
@@ -273,7 +296,7 @@
           <w:rFonts w:ascii="Times New Roman" w:hAnsi="Times New Roman" w:cs="Times New Roman"/>
           <w:lang w:val="en-GB"/>
         </w:rPr>
-        <w:t>The tasks are assigned from a work queue in FIFO order, and not thread sits idle when tasks remain in the queue.</w:t>
+        <w:t>The tasks are assigned from a work queue in FIFO order, and no thread sits idle when tasks remain in the queue.</w:t>
       </w:r>
     </w:p>
     <w:p>
@@ -320,11 +343,13 @@
       <w:pPr>
         <w:spacing w:line="360" w:lineRule="auto"/>
         <w:rPr>
-          <w:lang w:val="en-GB"/>
-        </w:rPr>
-      </w:pPr>
-      <w:r>
-        <w:rPr>
+          <w:rFonts w:ascii="Times New Roman" w:hAnsi="Times New Roman" w:cs="Times New Roman"/>
+          <w:lang w:val="en-GB"/>
+        </w:rPr>
+      </w:pPr>
+      <w:r>
+        <w:rPr>
+          <w:rFonts w:ascii="Times New Roman" w:hAnsi="Times New Roman" w:cs="Times New Roman"/>
           <w:lang w:val="en-GB"/>
         </w:rPr>
         <w:t xml:space="preserve">The reason why messages are still being printed after the main thread ends is because the program is being shutdown using </w:t>
@@ -332,6 +357,7 @@
       <w:proofErr w:type="spellStart"/>
       <w:r>
         <w:rPr>
+          <w:rFonts w:ascii="Times New Roman" w:hAnsi="Times New Roman" w:cs="Times New Roman"/>
           <w:i/>
           <w:iCs/>
           <w:lang w:val="en-GB"/>
@@ -341,6 +367,7 @@
       <w:proofErr w:type="spellEnd"/>
       <w:r>
         <w:rPr>
+          <w:rFonts w:ascii="Times New Roman" w:hAnsi="Times New Roman" w:cs="Times New Roman"/>
           <w:i/>
           <w:iCs/>
           <w:lang w:val="en-GB"/>
@@ -349,6 +376,7 @@
       </w:r>
       <w:r>
         <w:rPr>
+          <w:rFonts w:ascii="Times New Roman" w:hAnsi="Times New Roman" w:cs="Times New Roman"/>
           <w:lang w:val="en-GB"/>
         </w:rPr>
         <w:t xml:space="preserve">and not </w:t>
@@ -356,6 +384,7 @@
       <w:proofErr w:type="spellStart"/>
       <w:r>
         <w:rPr>
+          <w:rFonts w:ascii="Times New Roman" w:hAnsi="Times New Roman" w:cs="Times New Roman"/>
           <w:i/>
           <w:iCs/>
           <w:lang w:val="en-GB"/>
@@ -365,6 +394,7 @@
       <w:proofErr w:type="spellEnd"/>
       <w:r>
         <w:rPr>
+          <w:rFonts w:ascii="Times New Roman" w:hAnsi="Times New Roman" w:cs="Times New Roman"/>
           <w:i/>
           <w:iCs/>
           <w:lang w:val="en-GB"/>
@@ -373,6 +403,7 @@
       </w:r>
       <w:r>
         <w:rPr>
+          <w:rFonts w:ascii="Times New Roman" w:hAnsi="Times New Roman" w:cs="Times New Roman"/>
           <w:lang w:val="en-GB"/>
         </w:rPr>
         <w:t xml:space="preserve">. </w:t>
@@ -382,23 +413,27 @@
       <w:pPr>
         <w:spacing w:line="360" w:lineRule="auto"/>
         <w:rPr>
-          <w:lang w:val="en-GB"/>
-        </w:rPr>
-      </w:pPr>
-      <w:r>
-        <w:rPr>
+          <w:rFonts w:ascii="Times New Roman" w:hAnsi="Times New Roman" w:cs="Times New Roman"/>
+          <w:lang w:val="en-GB"/>
+        </w:rPr>
+      </w:pPr>
+      <w:r>
+        <w:rPr>
+          <w:rFonts w:ascii="Times New Roman" w:hAnsi="Times New Roman" w:cs="Times New Roman"/>
           <w:lang w:val="en-GB"/>
         </w:rPr>
         <w:t>The current command initiates an orderly shutdown</w:t>
       </w:r>
       <w:r>
         <w:rPr>
+          <w:rFonts w:ascii="Times New Roman" w:hAnsi="Times New Roman" w:cs="Times New Roman"/>
           <w:lang w:val="en-GB"/>
         </w:rPr>
         <w:t xml:space="preserve">. This means that already submitted tasks continue to execute. New tasks on the other hand are not accepted. In this case it means that all the 100 tasks will be finished, but tasks </w:t>
       </w:r>
       <w:r>
         <w:rPr>
+          <w:rFonts w:ascii="Times New Roman" w:hAnsi="Times New Roman" w:cs="Times New Roman"/>
           <w:lang w:val="en-GB"/>
         </w:rPr>
         <w:t>defined after shutdown will not be executed.</w:t>
@@ -408,11 +443,13 @@
       <w:pPr>
         <w:spacing w:line="360" w:lineRule="auto"/>
         <w:rPr>
-          <w:lang w:val="en-GB"/>
-        </w:rPr>
-      </w:pPr>
-      <w:r>
-        <w:rPr>
+          <w:rFonts w:ascii="Times New Roman" w:hAnsi="Times New Roman" w:cs="Times New Roman"/>
+          <w:lang w:val="en-GB"/>
+        </w:rPr>
+      </w:pPr>
+      <w:r>
+        <w:rPr>
+          <w:rFonts w:ascii="Times New Roman" w:hAnsi="Times New Roman" w:cs="Times New Roman"/>
           <w:lang w:val="en-GB"/>
         </w:rPr>
         <w:t>To put another way would be to think of this as a restaurant:</w:t>
@@ -427,11 +464,13 @@
         </w:numPr>
         <w:spacing w:line="360" w:lineRule="auto"/>
         <w:rPr>
-          <w:lang w:val="en-GB"/>
-        </w:rPr>
-      </w:pPr>
-      <w:r>
-        <w:rPr>
+          <w:rFonts w:ascii="Times New Roman" w:hAnsi="Times New Roman" w:cs="Times New Roman"/>
+          <w:lang w:val="en-GB"/>
+        </w:rPr>
+      </w:pPr>
+      <w:r>
+        <w:rPr>
+          <w:rFonts w:ascii="Times New Roman" w:hAnsi="Times New Roman" w:cs="Times New Roman"/>
           <w:lang w:val="en-GB"/>
         </w:rPr>
         <w:t>shutdown() = "Kitchen is closing, but we'll finish all orders already placed"</w:t>
@@ -446,14 +485,23 @@
         </w:numPr>
         <w:spacing w:line="360" w:lineRule="auto"/>
         <w:rPr>
-          <w:lang w:val="en-GB"/>
-        </w:rPr>
-      </w:pPr>
-      <w:r>
-        <w:rPr>
-          <w:lang w:val="en-GB"/>
-        </w:rPr>
-        <w:t>Orders already in the queue: Will be cooked</w:t>
+          <w:rFonts w:ascii="Times New Roman" w:hAnsi="Times New Roman" w:cs="Times New Roman"/>
+          <w:lang w:val="en-GB"/>
+        </w:rPr>
+      </w:pPr>
+      <w:r>
+        <w:rPr>
+          <w:rFonts w:ascii="Times New Roman" w:hAnsi="Times New Roman" w:cs="Times New Roman"/>
+          <w:lang w:val="en-GB"/>
+        </w:rPr>
+        <w:t xml:space="preserve">Orders already in the queue: Will be </w:t>
+      </w:r>
+      <w:r>
+        <w:rPr>
+          <w:rFonts w:ascii="Times New Roman" w:hAnsi="Times New Roman" w:cs="Times New Roman"/>
+          <w:lang w:val="en-GB"/>
+        </w:rPr>
+        <w:t>made</w:t>
       </w:r>
     </w:p>
     <w:p>
@@ -465,11 +513,13 @@
         </w:numPr>
         <w:spacing w:line="360" w:lineRule="auto"/>
         <w:rPr>
-          <w:lang w:val="en-GB"/>
-        </w:rPr>
-      </w:pPr>
-      <w:r>
-        <w:rPr>
+          <w:rFonts w:ascii="Times New Roman" w:hAnsi="Times New Roman" w:cs="Times New Roman"/>
+          <w:lang w:val="en-GB"/>
+        </w:rPr>
+      </w:pPr>
+      <w:r>
+        <w:rPr>
+          <w:rFonts w:ascii="Times New Roman" w:hAnsi="Times New Roman" w:cs="Times New Roman"/>
           <w:lang w:val="en-GB"/>
         </w:rPr>
         <w:t>New orders after closing: Rejected</w:t>
@@ -499,12 +549,23 @@
       <w:r>
         <w:t>2.1: Output</w:t>
       </w:r>
-    </w:p>
-    <w:p>
-      <w:pPr>
-        <w:pStyle w:val="Overskrift1"/>
-      </w:pPr>
-      <w:r>
+      <w:r>
+        <w:t xml:space="preserve"> (2 Screenshots):</w:t>
+      </w:r>
+    </w:p>
+    <w:p>
+      <w:pPr>
+        <w:rPr>
+          <w:rFonts w:ascii="Times New Roman" w:hAnsi="Times New Roman" w:cs="Times New Roman"/>
+          <w:lang w:val="en-GB"/>
+        </w:rPr>
+      </w:pPr>
+      <w:r>
+        <w:rPr>
+          <w:rFonts w:ascii="Times New Roman" w:hAnsi="Times New Roman" w:cs="Times New Roman"/>
+          <w:noProof/>
+          <w:lang w:val="en-GB"/>
+        </w:rPr>
         <w:drawing>
           <wp:inline distT="0" distB="0" distL="0" distR="0" wp14:anchorId="47B2EB8A" wp14:editId="6D0E426E">
             <wp:extent cx="5760720" cy="5346065"/>
@@ -544,9 +605,17 @@
     </w:p>
     <w:p>
       <w:pPr>
-        <w:pStyle w:val="Overskrift1"/>
-      </w:pPr>
-      <w:r>
+        <w:rPr>
+          <w:rFonts w:ascii="Times New Roman" w:hAnsi="Times New Roman" w:cs="Times New Roman"/>
+          <w:lang w:val="en-GB"/>
+        </w:rPr>
+      </w:pPr>
+      <w:r>
+        <w:rPr>
+          <w:rFonts w:ascii="Times New Roman" w:hAnsi="Times New Roman" w:cs="Times New Roman"/>
+          <w:noProof/>
+          <w:lang w:val="en-GB"/>
+        </w:rPr>
         <w:lastRenderedPageBreak/>
         <w:drawing>
           <wp:inline distT="0" distB="0" distL="0" distR="0" wp14:anchorId="5B65AC27" wp14:editId="0465B33F">
@@ -605,6 +674,37 @@
     </w:p>
     <w:p>
       <w:pPr>
+        <w:rPr>
+          <w:rFonts w:ascii="Times New Roman" w:hAnsi="Times New Roman" w:cs="Times New Roman"/>
+          <w:lang w:val="en-GB"/>
+        </w:rPr>
+      </w:pPr>
+      <w:r>
+        <w:rPr>
+          <w:rFonts w:ascii="Times New Roman" w:hAnsi="Times New Roman" w:cs="Times New Roman"/>
+          <w:lang w:val="en-GB"/>
+        </w:rPr>
+        <w:t xml:space="preserve">If we call the </w:t>
+      </w:r>
+      <w:r>
+        <w:rPr>
+          <w:rFonts w:ascii="Times New Roman" w:hAnsi="Times New Roman" w:cs="Times New Roman"/>
+          <w:i/>
+          <w:iCs/>
+          <w:lang w:val="en-GB"/>
+        </w:rPr>
+        <w:t>get()</w:t>
+      </w:r>
+      <w:r>
+        <w:rPr>
+          <w:rFonts w:ascii="Times New Roman" w:hAnsi="Times New Roman" w:cs="Times New Roman"/>
+          <w:lang w:val="en-GB"/>
+        </w:rPr>
+        <w:t xml:space="preserve"> method while a task is not finished, the calling thread will wait until the task is finished. When finished, it will return the computed value (Long in this case) or an exception if it task threw and exception. </w:t>
+      </w:r>
+    </w:p>
+    <w:p>
+      <w:pPr>
         <w:pStyle w:val="Overskrift1"/>
       </w:pPr>
       <w:r>
@@ -616,30 +716,255 @@
     </w:p>
     <w:p>
       <w:pPr>
+        <w:rPr>
+          <w:rFonts w:ascii="Times New Roman" w:hAnsi="Times New Roman" w:cs="Times New Roman"/>
+        </w:rPr>
+      </w:pPr>
+      <w:r>
+        <w:rPr>
+          <w:rFonts w:ascii="Times New Roman" w:hAnsi="Times New Roman" w:cs="Times New Roman"/>
+        </w:rPr>
+        <w:t>Code is under attached files in folder “exercise3”</w:t>
+      </w:r>
+    </w:p>
+    <w:p>
+      <w:pPr>
+        <w:rPr>
+          <w:rFonts w:ascii="Times New Roman" w:hAnsi="Times New Roman" w:cs="Times New Roman"/>
+          <w:lang w:val="en-GB"/>
+        </w:rPr>
+      </w:pPr>
+      <w:r>
+        <w:rPr>
+          <w:rFonts w:ascii="Times New Roman" w:hAnsi="Times New Roman" w:cs="Times New Roman"/>
+          <w:lang w:val="en-GB"/>
+        </w:rPr>
+        <w:t xml:space="preserve">Below are two screenshots from the output, one from the </w:t>
+      </w:r>
+      <w:r>
+        <w:rPr>
+          <w:rFonts w:ascii="Times New Roman" w:hAnsi="Times New Roman" w:cs="Times New Roman"/>
+          <w:lang w:val="en-GB"/>
+        </w:rPr>
+        <w:t>first 10</w:t>
+      </w:r>
+      <w:r>
+        <w:rPr>
+          <w:rFonts w:ascii="Times New Roman" w:hAnsi="Times New Roman" w:cs="Times New Roman"/>
+          <w:lang w:val="en-GB"/>
+        </w:rPr>
+        <w:t xml:space="preserve">, and one from the </w:t>
+      </w:r>
+      <w:r>
+        <w:rPr>
+          <w:rFonts w:ascii="Times New Roman" w:hAnsi="Times New Roman" w:cs="Times New Roman"/>
+          <w:lang w:val="en-GB"/>
+        </w:rPr>
+        <w:t>last 10</w:t>
+      </w:r>
+      <w:r>
+        <w:rPr>
+          <w:rFonts w:ascii="Times New Roman" w:hAnsi="Times New Roman" w:cs="Times New Roman"/>
+          <w:lang w:val="en-GB"/>
+        </w:rPr>
+        <w:t>.</w:t>
+      </w:r>
+      <w:r>
+        <w:rPr>
+          <w:rFonts w:ascii="Times New Roman" w:hAnsi="Times New Roman" w:cs="Times New Roman"/>
+          <w:lang w:val="en-GB"/>
+        </w:rPr>
+        <w:br/>
+      </w:r>
+    </w:p>
+    <w:p>
+      <w:pPr>
+        <w:rPr>
+          <w:rFonts w:ascii="Times New Roman" w:hAnsi="Times New Roman" w:cs="Times New Roman"/>
+          <w:lang w:val="en-GB"/>
+        </w:rPr>
+      </w:pPr>
+      <w:r>
+        <w:rPr>
+          <w:rFonts w:ascii="Times New Roman" w:hAnsi="Times New Roman" w:cs="Times New Roman"/>
+        </w:rPr>
+        <w:lastRenderedPageBreak/>
+        <w:drawing>
+          <wp:inline distT="0" distB="0" distL="0" distR="0" wp14:anchorId="2BA86548" wp14:editId="76424688">
+            <wp:extent cx="5306165" cy="2953162"/>
+            <wp:effectExtent l="0" t="0" r="8890" b="0"/>
+            <wp:docPr id="1946387836" name="Bilde 1"/>
+            <wp:cNvGraphicFramePr>
+              <a:graphicFrameLocks xmlns:a="http://schemas.openxmlformats.org/drawingml/2006/main" noChangeAspect="1"/>
+            </wp:cNvGraphicFramePr>
+            <a:graphic xmlns:a="http://schemas.openxmlformats.org/drawingml/2006/main">
+              <a:graphicData uri="http://schemas.openxmlformats.org/drawingml/2006/picture">
+                <pic:pic xmlns:pic="http://schemas.openxmlformats.org/drawingml/2006/picture">
+                  <pic:nvPicPr>
+                    <pic:cNvPr id="1946387836" name=""/>
+                    <pic:cNvPicPr/>
+                  </pic:nvPicPr>
+                  <pic:blipFill>
+                    <a:blip r:embed="rId11"/>
+                    <a:stretch>
+                      <a:fillRect/>
+                    </a:stretch>
+                  </pic:blipFill>
+                  <pic:spPr>
+                    <a:xfrm>
+                      <a:off x="0" y="0"/>
+                      <a:ext cx="5306165" cy="2953162"/>
+                    </a:xfrm>
+                    <a:prstGeom prst="rect">
+                      <a:avLst/>
+                    </a:prstGeom>
+                  </pic:spPr>
+                </pic:pic>
+              </a:graphicData>
+            </a:graphic>
+          </wp:inline>
+        </w:drawing>
+      </w:r>
+    </w:p>
+    <w:p>
+      <w:pPr>
+        <w:rPr>
+          <w:rFonts w:ascii="Times New Roman" w:hAnsi="Times New Roman" w:cs="Times New Roman"/>
+          <w:lang w:val="en-GB"/>
+        </w:rPr>
+      </w:pPr>
+      <w:r>
+        <w:rPr>
+          <w:rFonts w:ascii="Times New Roman" w:hAnsi="Times New Roman" w:cs="Times New Roman"/>
+          <w:lang w:val="en-GB"/>
+        </w:rPr>
+        <w:drawing>
+          <wp:inline distT="0" distB="0" distL="0" distR="0" wp14:anchorId="64A5B2C8" wp14:editId="02422D6D">
+            <wp:extent cx="4572638" cy="2448267"/>
+            <wp:effectExtent l="0" t="0" r="0" b="9525"/>
+            <wp:docPr id="2133079179" name="Bilde 1" descr="Et bilde som inneholder tekst, skjermbilde, Font, programvare&#10;&#10;KI-generert innhold kan være feil."/>
+            <wp:cNvGraphicFramePr>
+              <a:graphicFrameLocks xmlns:a="http://schemas.openxmlformats.org/drawingml/2006/main" noChangeAspect="1"/>
+            </wp:cNvGraphicFramePr>
+            <a:graphic xmlns:a="http://schemas.openxmlformats.org/drawingml/2006/main">
+              <a:graphicData uri="http://schemas.openxmlformats.org/drawingml/2006/picture">
+                <pic:pic xmlns:pic="http://schemas.openxmlformats.org/drawingml/2006/picture">
+                  <pic:nvPicPr>
+                    <pic:cNvPr id="2133079179" name="Bilde 1" descr="Et bilde som inneholder tekst, skjermbilde, Font, programvare&#10;&#10;KI-generert innhold kan være feil."/>
+                    <pic:cNvPicPr/>
+                  </pic:nvPicPr>
+                  <pic:blipFill>
+                    <a:blip r:embed="rId12"/>
+                    <a:stretch>
+                      <a:fillRect/>
+                    </a:stretch>
+                  </pic:blipFill>
+                  <pic:spPr>
+                    <a:xfrm>
+                      <a:off x="0" y="0"/>
+                      <a:ext cx="4572638" cy="2448267"/>
+                    </a:xfrm>
+                    <a:prstGeom prst="rect">
+                      <a:avLst/>
+                    </a:prstGeom>
+                  </pic:spPr>
+                </pic:pic>
+              </a:graphicData>
+            </a:graphic>
+          </wp:inline>
+        </w:drawing>
+      </w:r>
+    </w:p>
+    <w:p>
+      <w:pPr>
         <w:pStyle w:val="Overskrift1"/>
       </w:pPr>
+      <w:r>
+        <w:lastRenderedPageBreak/>
+        <w:t>Exercise 4:</w:t>
+      </w:r>
+      <w:r>
+        <w:t xml:space="preserve"> Parallel program with Speedup</w:t>
+      </w:r>
     </w:p>
     <w:p>
       <w:pPr>
         <w:pStyle w:val="Overskrift1"/>
       </w:pPr>
       <w:r>
-        <w:t>Exercise 4:</w:t>
-      </w:r>
-      <w:r>
-        <w:t xml:space="preserve"> Parallel program with Speedup</w:t>
-      </w:r>
-    </w:p>
-    <w:p>
-      <w:pPr>
-        <w:spacing w:line="360" w:lineRule="auto"/>
-        <w:rPr>
-          <w:rFonts w:ascii="Times New Roman" w:hAnsi="Times New Roman" w:cs="Times New Roman"/>
+        <w:t>4.1: Complete the implementation of the Main.java</w:t>
+      </w:r>
+    </w:p>
+    <w:p>
+      <w:r>
+        <w:drawing>
+          <wp:inline distT="0" distB="0" distL="0" distR="0" wp14:anchorId="2BA63D38" wp14:editId="23875354">
+            <wp:extent cx="4839375" cy="5725324"/>
+            <wp:effectExtent l="0" t="0" r="0" b="8890"/>
+            <wp:docPr id="1522661356" name="Bilde 1" descr="Et bilde som inneholder tekst, elektronikk, skjermbilde, programvare&#10;&#10;KI-generert innhold kan være feil."/>
+            <wp:cNvGraphicFramePr>
+              <a:graphicFrameLocks xmlns:a="http://schemas.openxmlformats.org/drawingml/2006/main" noChangeAspect="1"/>
+            </wp:cNvGraphicFramePr>
+            <a:graphic xmlns:a="http://schemas.openxmlformats.org/drawingml/2006/main">
+              <a:graphicData uri="http://schemas.openxmlformats.org/drawingml/2006/picture">
+                <pic:pic xmlns:pic="http://schemas.openxmlformats.org/drawingml/2006/picture">
+                  <pic:nvPicPr>
+                    <pic:cNvPr id="1522661356" name="Bilde 1" descr="Et bilde som inneholder tekst, elektronikk, skjermbilde, programvare&#10;&#10;KI-generert innhold kan være feil."/>
+                    <pic:cNvPicPr/>
+                  </pic:nvPicPr>
+                  <pic:blipFill>
+                    <a:blip r:embed="rId13"/>
+                    <a:stretch>
+                      <a:fillRect/>
+                    </a:stretch>
+                  </pic:blipFill>
+                  <pic:spPr>
+                    <a:xfrm>
+                      <a:off x="0" y="0"/>
+                      <a:ext cx="4839375" cy="5725324"/>
+                    </a:xfrm>
+                    <a:prstGeom prst="rect">
+                      <a:avLst/>
+                    </a:prstGeom>
+                  </pic:spPr>
+                </pic:pic>
+              </a:graphicData>
+            </a:graphic>
+          </wp:inline>
+        </w:drawing>
+      </w:r>
+    </w:p>
+    <w:p>
+      <w:pPr>
+        <w:pStyle w:val="Overskrift1"/>
+      </w:pPr>
+      <w:r>
+        <w:t>4.2: How Parallel versions are better than serial version:</w:t>
+      </w:r>
+    </w:p>
+    <w:p>
+      <w:pPr>
+        <w:pStyle w:val="Overskrift1"/>
+      </w:pPr>
+    </w:p>
+    <w:p>
+      <w:pPr>
+        <w:pStyle w:val="Overskrift1"/>
+      </w:pPr>
+      <w:r>
+        <w:t>4.2: Which parallel version is better and why:</w:t>
+      </w:r>
+    </w:p>
+    <w:p>
+      <w:pPr>
+        <w:rPr>
+          <w:rFonts w:ascii="Times New Roman" w:hAnsi="Times New Roman" w:cs="Times New Roman"/>
+          <w:lang w:val="en-GB"/>
         </w:rPr>
       </w:pPr>
     </w:p>
     <w:sectPr>
-      <w:headerReference w:type="default" r:id="rId11"/>
+      <w:headerReference w:type="default" r:id="rId14"/>
       <w:pgSz w:w="11906" w:h="16838"/>
       <w:pgMar w:top="1417" w:right="1417" w:bottom="1417" w:left="1417" w:header="708" w:footer="708" w:gutter="0"/>
       <w:cols w:space="708"/>
@@ -709,6 +1034,7 @@
         <w:docPartUnique/>
       </w:docPartObj>
     </w:sdtPr>
+    <w:sdtEndPr/>
     <w:sdtContent>
       <w:p>
         <w:pPr>
@@ -1620,7 +1946,7 @@
     <w:autoRedefine/>
     <w:uiPriority w:val="9"/>
     <w:qFormat/>
-    <w:rsid w:val="00814565"/>
+    <w:rsid w:val="008D00FC"/>
     <w:pPr>
       <w:keepNext/>
       <w:keepLines/>
@@ -1630,6 +1956,8 @@
     </w:pPr>
     <w:rPr>
       <w:rFonts w:ascii="Times New Roman" w:eastAsiaTheme="majorEastAsia" w:hAnsi="Times New Roman" w:cs="Times New Roman"/>
+      <w:b/>
+      <w:bCs/>
       <w:kern w:val="0"/>
       <w:sz w:val="28"/>
       <w:szCs w:val="28"/>
@@ -1865,9 +2193,11 @@
     <w:basedOn w:val="Standardskriftforavsnitt"/>
     <w:link w:val="Overskrift1"/>
     <w:uiPriority w:val="9"/>
-    <w:rsid w:val="00814565"/>
+    <w:rsid w:val="008D00FC"/>
     <w:rPr>
       <w:rFonts w:ascii="Times New Roman" w:eastAsiaTheme="majorEastAsia" w:hAnsi="Times New Roman" w:cs="Times New Roman"/>
+      <w:b/>
+      <w:bCs/>
       <w:kern w:val="0"/>
       <w:sz w:val="28"/>
       <w:szCs w:val="28"/>

</xml_diff>

<commit_message>
lab3: working on exercise 4
</commit_message>
<xml_diff>
--- a/lab3/lab3_report.docx
+++ b/lab3/lab3_report.docx
@@ -91,17 +91,12 @@
         <w:t>1.1: Output</w:t>
       </w:r>
       <w:r>
-        <w:t xml:space="preserve"> </w:t>
-      </w:r>
-      <w:r>
-        <w:t>(2 Screenshots)</w:t>
-      </w:r>
-      <w:r>
-        <w:t>:</w:t>
-      </w:r>
-    </w:p>
-    <w:p>
-      <w:pPr>
+        <w:t xml:space="preserve"> (2 Screenshots)</w:t>
+      </w:r>
+    </w:p>
+    <w:p>
+      <w:pPr>
+        <w:spacing w:line="360" w:lineRule="auto"/>
         <w:rPr>
           <w:rFonts w:ascii="Times New Roman" w:hAnsi="Times New Roman" w:cs="Times New Roman"/>
           <w:lang w:val="en-GB"/>
@@ -152,6 +147,7 @@
     </w:p>
     <w:p>
       <w:pPr>
+        <w:spacing w:line="360" w:lineRule="auto"/>
         <w:rPr>
           <w:rFonts w:ascii="Times New Roman" w:hAnsi="Times New Roman" w:cs="Times New Roman"/>
           <w:lang w:val="en-GB"/>
@@ -206,7 +202,7 @@
       </w:pPr>
       <w:r>
         <w:lastRenderedPageBreak/>
-        <w:t>1.2: How different tasks are assigned to different threads:</w:t>
+        <w:t>1.2: How different tasks are assigned to different threads</w:t>
       </w:r>
     </w:p>
     <w:p>
@@ -336,7 +332,7 @@
         <w:pStyle w:val="Overskrift1"/>
       </w:pPr>
       <w:r>
-        <w:t>1.3: Why messages are still printed after the main thread ends:</w:t>
+        <w:t>1.3: Why messages are still printed after the main thread ends</w:t>
       </w:r>
     </w:p>
     <w:p>
@@ -550,11 +546,12 @@
         <w:t>2.1: Output</w:t>
       </w:r>
       <w:r>
-        <w:t xml:space="preserve"> (2 Screenshots):</w:t>
-      </w:r>
-    </w:p>
-    <w:p>
-      <w:pPr>
+        <w:t xml:space="preserve"> (2 Screenshots)</w:t>
+      </w:r>
+    </w:p>
+    <w:p>
+      <w:pPr>
+        <w:spacing w:line="360" w:lineRule="auto"/>
         <w:rPr>
           <w:rFonts w:ascii="Times New Roman" w:hAnsi="Times New Roman" w:cs="Times New Roman"/>
           <w:lang w:val="en-GB"/>
@@ -605,6 +602,7 @@
     </w:p>
     <w:p>
       <w:pPr>
+        <w:spacing w:line="360" w:lineRule="auto"/>
         <w:rPr>
           <w:rFonts w:ascii="Times New Roman" w:hAnsi="Times New Roman" w:cs="Times New Roman"/>
           <w:lang w:val="en-GB"/>
@@ -674,6 +672,7 @@
     </w:p>
     <w:p>
       <w:pPr>
+        <w:spacing w:line="360" w:lineRule="auto"/>
         <w:rPr>
           <w:rFonts w:ascii="Times New Roman" w:hAnsi="Times New Roman" w:cs="Times New Roman"/>
           <w:lang w:val="en-GB"/>
@@ -716,58 +715,34 @@
     </w:p>
     <w:p>
       <w:pPr>
-        <w:rPr>
-          <w:rFonts w:ascii="Times New Roman" w:hAnsi="Times New Roman" w:cs="Times New Roman"/>
-        </w:rPr>
-      </w:pPr>
-      <w:r>
-        <w:rPr>
-          <w:rFonts w:ascii="Times New Roman" w:hAnsi="Times New Roman" w:cs="Times New Roman"/>
+        <w:spacing w:line="360" w:lineRule="auto"/>
+        <w:rPr>
+          <w:rFonts w:ascii="Times New Roman" w:hAnsi="Times New Roman" w:cs="Times New Roman"/>
+          <w:lang w:val="en-GB"/>
+        </w:rPr>
+      </w:pPr>
+      <w:r>
+        <w:rPr>
+          <w:rFonts w:ascii="Times New Roman" w:hAnsi="Times New Roman" w:cs="Times New Roman"/>
+          <w:lang w:val="en-GB"/>
         </w:rPr>
         <w:t>Code is under attached files in folder “exercise3”</w:t>
       </w:r>
     </w:p>
     <w:p>
       <w:pPr>
-        <w:rPr>
-          <w:rFonts w:ascii="Times New Roman" w:hAnsi="Times New Roman" w:cs="Times New Roman"/>
-          <w:lang w:val="en-GB"/>
-        </w:rPr>
-      </w:pPr>
-      <w:r>
-        <w:rPr>
-          <w:rFonts w:ascii="Times New Roman" w:hAnsi="Times New Roman" w:cs="Times New Roman"/>
-          <w:lang w:val="en-GB"/>
-        </w:rPr>
-        <w:t xml:space="preserve">Below are two screenshots from the output, one from the </w:t>
-      </w:r>
-      <w:r>
-        <w:rPr>
-          <w:rFonts w:ascii="Times New Roman" w:hAnsi="Times New Roman" w:cs="Times New Roman"/>
-          <w:lang w:val="en-GB"/>
-        </w:rPr>
-        <w:t>first 10</w:t>
-      </w:r>
-      <w:r>
-        <w:rPr>
-          <w:rFonts w:ascii="Times New Roman" w:hAnsi="Times New Roman" w:cs="Times New Roman"/>
-          <w:lang w:val="en-GB"/>
-        </w:rPr>
-        <w:t xml:space="preserve">, and one from the </w:t>
-      </w:r>
-      <w:r>
-        <w:rPr>
-          <w:rFonts w:ascii="Times New Roman" w:hAnsi="Times New Roman" w:cs="Times New Roman"/>
-          <w:lang w:val="en-GB"/>
-        </w:rPr>
-        <w:t>last 10</w:t>
-      </w:r>
-      <w:r>
-        <w:rPr>
-          <w:rFonts w:ascii="Times New Roman" w:hAnsi="Times New Roman" w:cs="Times New Roman"/>
-          <w:lang w:val="en-GB"/>
-        </w:rPr>
-        <w:t>.</w:t>
+        <w:spacing w:line="360" w:lineRule="auto"/>
+        <w:rPr>
+          <w:rFonts w:ascii="Times New Roman" w:hAnsi="Times New Roman" w:cs="Times New Roman"/>
+          <w:lang w:val="en-GB"/>
+        </w:rPr>
+      </w:pPr>
+      <w:r>
+        <w:rPr>
+          <w:rFonts w:ascii="Times New Roman" w:hAnsi="Times New Roman" w:cs="Times New Roman"/>
+          <w:lang w:val="en-GB"/>
+        </w:rPr>
+        <w:t>Below are two screenshots from the output, one from the first 10, and one from the last 10.</w:t>
       </w:r>
       <w:r>
         <w:rPr>
@@ -779,14 +754,17 @@
     </w:p>
     <w:p>
       <w:pPr>
-        <w:rPr>
-          <w:rFonts w:ascii="Times New Roman" w:hAnsi="Times New Roman" w:cs="Times New Roman"/>
-          <w:lang w:val="en-GB"/>
-        </w:rPr>
-      </w:pPr>
-      <w:r>
-        <w:rPr>
-          <w:rFonts w:ascii="Times New Roman" w:hAnsi="Times New Roman" w:cs="Times New Roman"/>
+        <w:spacing w:line="360" w:lineRule="auto"/>
+        <w:rPr>
+          <w:rFonts w:ascii="Times New Roman" w:hAnsi="Times New Roman" w:cs="Times New Roman"/>
+          <w:lang w:val="en-GB"/>
+        </w:rPr>
+      </w:pPr>
+      <w:r>
+        <w:rPr>
+          <w:rFonts w:ascii="Times New Roman" w:hAnsi="Times New Roman" w:cs="Times New Roman"/>
+          <w:noProof/>
+          <w:lang w:val="en-GB"/>
         </w:rPr>
         <w:lastRenderedPageBreak/>
         <w:drawing>
@@ -828,14 +806,16 @@
     </w:p>
     <w:p>
       <w:pPr>
-        <w:rPr>
-          <w:rFonts w:ascii="Times New Roman" w:hAnsi="Times New Roman" w:cs="Times New Roman"/>
-          <w:lang w:val="en-GB"/>
-        </w:rPr>
-      </w:pPr>
-      <w:r>
-        <w:rPr>
-          <w:rFonts w:ascii="Times New Roman" w:hAnsi="Times New Roman" w:cs="Times New Roman"/>
+        <w:spacing w:line="360" w:lineRule="auto"/>
+        <w:rPr>
+          <w:rFonts w:ascii="Times New Roman" w:hAnsi="Times New Roman" w:cs="Times New Roman"/>
+          <w:lang w:val="en-GB"/>
+        </w:rPr>
+      </w:pPr>
+      <w:r>
+        <w:rPr>
+          <w:rFonts w:ascii="Times New Roman" w:hAnsi="Times New Roman" w:cs="Times New Roman"/>
+          <w:noProof/>
           <w:lang w:val="en-GB"/>
         </w:rPr>
         <w:drawing>
@@ -896,7 +876,19 @@
       </w:r>
     </w:p>
     <w:p>
-      <w:r>
+      <w:pPr>
+        <w:spacing w:line="360" w:lineRule="auto"/>
+        <w:rPr>
+          <w:rFonts w:ascii="Times New Roman" w:hAnsi="Times New Roman" w:cs="Times New Roman"/>
+          <w:lang w:val="en-GB"/>
+        </w:rPr>
+      </w:pPr>
+      <w:r>
+        <w:rPr>
+          <w:rFonts w:ascii="Times New Roman" w:hAnsi="Times New Roman" w:cs="Times New Roman"/>
+          <w:noProof/>
+          <w:lang w:val="en-GB"/>
+        </w:rPr>
         <w:drawing>
           <wp:inline distT="0" distB="0" distL="0" distR="0" wp14:anchorId="2BA63D38" wp14:editId="23875354">
             <wp:extent cx="4839375" cy="5725324"/>
@@ -944,24 +936,208 @@
     </w:p>
     <w:p>
       <w:pPr>
+        <w:spacing w:line="360" w:lineRule="auto"/>
+        <w:rPr>
+          <w:rFonts w:ascii="Times New Roman" w:hAnsi="Times New Roman" w:cs="Times New Roman"/>
+          <w:lang w:val="en-GB"/>
+        </w:rPr>
+      </w:pPr>
+      <w:r>
+        <w:rPr>
+          <w:rFonts w:ascii="Times New Roman" w:hAnsi="Times New Roman" w:cs="Times New Roman"/>
+          <w:lang w:val="en-GB"/>
+        </w:rPr>
+        <w:t>Parallel versions are better than serial versions mostly because it can divide the work on multiple CPU cores. This allows tasks to run simultaneously instead of one after another. Furthermore, this reduces the total execution time and increases throughput, especially in larger datasets.</w:t>
+      </w:r>
+    </w:p>
+    <w:p>
+      <w:pPr>
+        <w:spacing w:line="360" w:lineRule="auto"/>
+        <w:rPr>
+          <w:rFonts w:ascii="Times New Roman" w:hAnsi="Times New Roman" w:cs="Times New Roman"/>
+          <w:lang w:val="en-GB"/>
+        </w:rPr>
+      </w:pPr>
+      <w:r>
+        <w:rPr>
+          <w:rFonts w:ascii="Times New Roman" w:hAnsi="Times New Roman" w:cs="Times New Roman"/>
+          <w:lang w:val="en-GB"/>
+        </w:rPr>
+        <w:lastRenderedPageBreak/>
+        <w:t>In general, parallelism better utilizes modern multi-core processors, which results in a measurable speedup, compared to the serial version.</w:t>
+      </w:r>
+    </w:p>
+    <w:p>
+      <w:pPr>
         <w:pStyle w:val="Overskrift1"/>
       </w:pPr>
-    </w:p>
-    <w:p>
-      <w:pPr>
-        <w:pStyle w:val="Overskrift1"/>
-      </w:pPr>
-      <w:r>
-        <w:t>4.2: Which parallel version is better and why:</w:t>
-      </w:r>
-    </w:p>
-    <w:p>
-      <w:pPr>
-        <w:rPr>
-          <w:rFonts w:ascii="Times New Roman" w:hAnsi="Times New Roman" w:cs="Times New Roman"/>
-          <w:lang w:val="en-GB"/>
-        </w:rPr>
-      </w:pPr>
+      <w:r>
+        <w:t>4.</w:t>
+      </w:r>
+      <w:r>
+        <w:t>3</w:t>
+      </w:r>
+      <w:r>
+        <w:t>: Which parallel version is better and why:</w:t>
+      </w:r>
+    </w:p>
+    <w:p>
+      <w:pPr>
+        <w:spacing w:line="360" w:lineRule="auto"/>
+        <w:rPr>
+          <w:rFonts w:ascii="Times New Roman" w:hAnsi="Times New Roman" w:cs="Times New Roman"/>
+          <w:lang w:val="en-GB"/>
+        </w:rPr>
+      </w:pPr>
+      <w:r>
+        <w:rPr>
+          <w:rFonts w:ascii="Times New Roman" w:hAnsi="Times New Roman" w:cs="Times New Roman"/>
+          <w:lang w:val="en-GB"/>
+        </w:rPr>
+        <w:t>The parallel version with sorting is clearly better</w:t>
+      </w:r>
+      <w:r>
+        <w:rPr>
+          <w:rFonts w:ascii="Times New Roman" w:hAnsi="Times New Roman" w:cs="Times New Roman"/>
+          <w:lang w:val="en-GB"/>
+        </w:rPr>
+        <w:t>.</w:t>
+      </w:r>
+      <w:r>
+        <w:rPr>
+          <w:rFonts w:ascii="Times New Roman" w:hAnsi="Times New Roman" w:cs="Times New Roman"/>
+          <w:lang w:val="en-GB"/>
+        </w:rPr>
+        <w:t xml:space="preserve"> </w:t>
+      </w:r>
+      <w:r>
+        <w:rPr>
+          <w:rFonts w:ascii="Times New Roman" w:hAnsi="Times New Roman" w:cs="Times New Roman"/>
+          <w:lang w:val="en-GB"/>
+        </w:rPr>
+        <w:t>The</w:t>
+      </w:r>
+      <w:r>
+        <w:rPr>
+          <w:rFonts w:ascii="Times New Roman" w:hAnsi="Times New Roman" w:cs="Times New Roman"/>
+          <w:lang w:val="en-GB"/>
+        </w:rPr>
+        <w:t xml:space="preserve"> execution time (9.3</w:t>
+      </w:r>
+      <w:r>
+        <w:rPr>
+          <w:rFonts w:ascii="Times New Roman" w:hAnsi="Times New Roman" w:cs="Times New Roman"/>
+          <w:lang w:val="en-GB"/>
+        </w:rPr>
+        <w:t xml:space="preserve"> seconds</w:t>
+      </w:r>
+      <w:r>
+        <w:rPr>
+          <w:rFonts w:ascii="Times New Roman" w:hAnsi="Times New Roman" w:cs="Times New Roman"/>
+          <w:lang w:val="en-GB"/>
+        </w:rPr>
+        <w:t>) and speedup (2.05</w:t>
+      </w:r>
+      <w:r>
+        <w:rPr>
+          <w:rFonts w:ascii="Times New Roman" w:hAnsi="Times New Roman" w:cs="Times New Roman"/>
+          <w:lang w:val="en-GB"/>
+        </w:rPr>
+        <w:t xml:space="preserve"> times</w:t>
+      </w:r>
+      <w:r>
+        <w:rPr>
+          <w:rFonts w:ascii="Times New Roman" w:hAnsi="Times New Roman" w:cs="Times New Roman"/>
+          <w:lang w:val="en-GB"/>
+        </w:rPr>
+        <w:t>) are significantly higher than the “without sorting” version (19.8 s</w:t>
+      </w:r>
+      <w:r>
+        <w:rPr>
+          <w:rFonts w:ascii="Times New Roman" w:hAnsi="Times New Roman" w:cs="Times New Roman"/>
+          <w:lang w:val="en-GB"/>
+        </w:rPr>
+        <w:t>econds</w:t>
+      </w:r>
+      <w:r>
+        <w:rPr>
+          <w:rFonts w:ascii="Times New Roman" w:hAnsi="Times New Roman" w:cs="Times New Roman"/>
+          <w:lang w:val="en-GB"/>
+        </w:rPr>
+        <w:t>, 0.97</w:t>
+      </w:r>
+      <w:r>
+        <w:rPr>
+          <w:rFonts w:ascii="Times New Roman" w:hAnsi="Times New Roman" w:cs="Times New Roman"/>
+          <w:lang w:val="en-GB"/>
+        </w:rPr>
+        <w:t xml:space="preserve"> times</w:t>
+      </w:r>
+      <w:r>
+        <w:rPr>
+          <w:rFonts w:ascii="Times New Roman" w:hAnsi="Times New Roman" w:cs="Times New Roman"/>
+          <w:lang w:val="en-GB"/>
+        </w:rPr>
+        <w:t>).</w:t>
+      </w:r>
+    </w:p>
+    <w:p>
+      <w:pPr>
+        <w:spacing w:line="360" w:lineRule="auto"/>
+        <w:rPr>
+          <w:rFonts w:ascii="Times New Roman" w:hAnsi="Times New Roman" w:cs="Times New Roman"/>
+          <w:lang w:val="en-GB"/>
+        </w:rPr>
+      </w:pPr>
+      <w:r>
+        <w:rPr>
+          <w:rFonts w:ascii="Times New Roman" w:hAnsi="Times New Roman" w:cs="Times New Roman"/>
+          <w:lang w:val="en-GB"/>
+        </w:rPr>
+        <w:t>Sorting helps the threads process data more efficiently by improving data organization and cache locality, reducing synchronization overhead, and ensuring faster access patterns.</w:t>
+      </w:r>
+      <w:r>
+        <w:rPr>
+          <w:rFonts w:ascii="Times New Roman" w:hAnsi="Times New Roman" w:cs="Times New Roman"/>
+          <w:lang w:val="en-GB"/>
+        </w:rPr>
+        <w:t xml:space="preserve"> </w:t>
+      </w:r>
+      <w:r>
+        <w:rPr>
+          <w:rFonts w:ascii="Times New Roman" w:hAnsi="Times New Roman" w:cs="Times New Roman"/>
+          <w:lang w:val="en-GB"/>
+        </w:rPr>
+        <w:t xml:space="preserve">The </w:t>
+      </w:r>
+      <w:r>
+        <w:rPr>
+          <w:rFonts w:ascii="Times New Roman" w:hAnsi="Times New Roman" w:cs="Times New Roman"/>
+          <w:lang w:val="en-GB"/>
+        </w:rPr>
+        <w:t>“</w:t>
+      </w:r>
+      <w:r>
+        <w:rPr>
+          <w:rFonts w:ascii="Times New Roman" w:hAnsi="Times New Roman" w:cs="Times New Roman"/>
+          <w:lang w:val="en-GB"/>
+        </w:rPr>
+        <w:t>without sorting</w:t>
+      </w:r>
+      <w:r>
+        <w:rPr>
+          <w:rFonts w:ascii="Times New Roman" w:hAnsi="Times New Roman" w:cs="Times New Roman"/>
+          <w:lang w:val="en-GB"/>
+        </w:rPr>
+        <w:t xml:space="preserve">” </w:t>
+      </w:r>
+      <w:r>
+        <w:rPr>
+          <w:rFonts w:ascii="Times New Roman" w:hAnsi="Times New Roman" w:cs="Times New Roman"/>
+          <w:lang w:val="en-GB"/>
+        </w:rPr>
+        <w:t>version likely suffers from unbalanced workloads or inefficient memory access, offsetting the benefits of parallelism.</w:t>
+      </w:r>
     </w:p>
     <w:sectPr>
       <w:headerReference w:type="default" r:id="rId14"/>

</xml_diff>